<commit_message>
varianta finala data la facultate
</commit_message>
<xml_diff>
--- a/Licenta/Anexa-3.docx
+++ b/Licenta/Anexa-3.docx
@@ -335,8 +335,6 @@
         <w:pStyle w:val="ListParagraph"/>
         <w:ind w:left="1440"/>
       </w:pPr>
-      <w:bookmarkStart w:id="0" w:name="_GoBack"/>
-      <w:bookmarkEnd w:id="0"/>
     </w:p>
     <w:p>
       <w:pPr>
@@ -511,7 +509,15 @@
         <w:rPr>
           <w:rFonts w:cstheme="minorHAnsi"/>
         </w:rPr>
-        <w:t>Sl.Dr.Ing Valentin SITA</w:t>
+        <w:t>Ș</w:t>
+      </w:r>
+      <w:bookmarkStart w:id="0" w:name="_GoBack"/>
+      <w:bookmarkEnd w:id="0"/>
+      <w:r>
+        <w:rPr>
+          <w:rFonts w:cstheme="minorHAnsi"/>
+        </w:rPr>
+        <w:t>l.Dr.Ing Valentin SITA</w:t>
       </w:r>
     </w:p>
     <w:p/>
@@ -586,27 +592,14 @@
     <w:r>
       <w:t xml:space="preserve"> / </w:t>
     </w:r>
-    <w:r>
-      <w:fldChar w:fldCharType="begin"/>
-    </w:r>
-    <w:r>
-      <w:instrText xml:space="preserve"> NUMPAGES  \* Arabic  \* MERGEFORMAT </w:instrText>
-    </w:r>
-    <w:r>
-      <w:fldChar w:fldCharType="separate"/>
-    </w:r>
-    <w:r>
-      <w:rPr>
-        <w:noProof/>
-      </w:rPr>
-      <w:t>2</w:t>
-    </w:r>
-    <w:r>
-      <w:rPr>
-        <w:noProof/>
-      </w:rPr>
-      <w:fldChar w:fldCharType="end"/>
-    </w:r>
+    <w:fldSimple w:instr=" NUMPAGES  \* Arabic  \* MERGEFORMAT ">
+      <w:r>
+        <w:rPr>
+          <w:noProof/>
+        </w:rPr>
+        <w:t>2</w:t>
+      </w:r>
+    </w:fldSimple>
   </w:p>
 </w:ftr>
 </file>
@@ -642,30 +635,14 @@
     <w:r>
       <w:t xml:space="preserve"> / </w:t>
     </w:r>
-    <w:r>
-      <w:fldChar w:fldCharType="begin"/>
-    </w:r>
-    <w:r>
-      <w:instrText xml:space="preserve"> NUMPAGES  \* Arabic  \* MERGEFO</w:instrText>
-    </w:r>
-    <w:r>
-      <w:instrText xml:space="preserve">RMAT </w:instrText>
-    </w:r>
-    <w:r>
-      <w:fldChar w:fldCharType="separate"/>
-    </w:r>
-    <w:r>
-      <w:rPr>
-        <w:noProof/>
-      </w:rPr>
-      <w:t>2</w:t>
-    </w:r>
-    <w:r>
-      <w:rPr>
-        <w:noProof/>
-      </w:rPr>
-      <w:fldChar w:fldCharType="end"/>
-    </w:r>
+    <w:fldSimple w:instr=" NUMPAGES  \* Arabic  \* MERGEFORMAT ">
+      <w:r>
+        <w:rPr>
+          <w:noProof/>
+        </w:rPr>
+        <w:t>2</w:t>
+      </w:r>
+    </w:fldSimple>
   </w:p>
 </w:ftr>
 </file>

</xml_diff>